<commit_message>
finished all, add reference to readme
</commit_message>
<xml_diff>
--- a/files/explanation.docx
+++ b/files/explanation.docx
@@ -768,28 +768,38 @@
       </w:r>
     </w:p>
     <w:p>
-      <w:r>
-        <w:rPr>
-          <w:rFonts w:ascii="Arial" w:eastAsia="宋体" w:hAnsi="Arial" w:cs="Arial"/>
-          <w:color w:val="333333"/>
-          <w:kern w:val="0"/>
-          <w:sz w:val="23"/>
-          <w:szCs w:val="23"/>
-        </w:rPr>
-        <w:t>So far this version of web crawler can get 3 premiums for first 20 websites in the list. I didn’t test the rest of them but I think this is eno</w:t>
-      </w:r>
       <w:bookmarkStart w:id="0" w:name="_GoBack"/>
+      <w:r>
+        <w:rPr>
+          <w:rFonts w:ascii="Arial" w:eastAsia="宋体" w:hAnsi="Arial" w:cs="Arial"/>
+          <w:color w:val="333333"/>
+          <w:kern w:val="0"/>
+          <w:sz w:val="23"/>
+          <w:szCs w:val="23"/>
+        </w:rPr>
+        <w:t>So far</w:t>
+      </w:r>
+      <w:r>
+        <w:rPr>
+          <w:rFonts w:ascii="Arial" w:eastAsia="宋体" w:hAnsi="Arial" w:cs="Arial"/>
+          <w:color w:val="333333"/>
+          <w:kern w:val="0"/>
+          <w:sz w:val="23"/>
+          <w:szCs w:val="23"/>
+        </w:rPr>
+        <w:t>,</w:t>
+      </w:r>
+      <w:r>
+        <w:rPr>
+          <w:rFonts w:ascii="Arial" w:eastAsia="宋体" w:hAnsi="Arial" w:cs="Arial"/>
+          <w:color w:val="333333"/>
+          <w:kern w:val="0"/>
+          <w:sz w:val="23"/>
+          <w:szCs w:val="23"/>
+        </w:rPr>
+        <w:t xml:space="preserve"> this version of web crawler can get 3 premiums for first 20 websites in the list. I didn’t test the rest of them but I think this is enough for now</w:t>
+      </w:r>
       <w:bookmarkEnd w:id="0"/>
-      <w:r>
-        <w:rPr>
-          <w:rFonts w:ascii="Arial" w:eastAsia="宋体" w:hAnsi="Arial" w:cs="Arial"/>
-          <w:color w:val="333333"/>
-          <w:kern w:val="0"/>
-          <w:sz w:val="23"/>
-          <w:szCs w:val="23"/>
-        </w:rPr>
-        <w:t>ugh for now</w:t>
-      </w:r>
     </w:p>
     <w:sectPr>
       <w:pgSz w:w="11906" w:h="16838"/>

</xml_diff>